<commit_message>
Popravljen GIT repo xD
</commit_message>
<xml_diff>
--- a/faza2/ssu/ССУ измена сопствених података-верзија 2.docx
+++ b/faza2/ssu/ССУ измена сопствених података-верзија 2.docx
@@ -4,7 +4,7 @@
   <w:body>
     <w:p>
       <w:pPr>
-        <w:jc w:val="center"/>
+        <w:jc w:val="both"/>
         <w:rPr>
           <w:rFonts w:ascii="Times New Roman" w:hAnsi="Times New Roman" w:cs="Times New Roman"/>
           <w:sz w:val="24"/>
@@ -24,7 +24,7 @@
     </w:p>
     <w:p>
       <w:pPr>
-        <w:jc w:val="center"/>
+        <w:jc w:val="both"/>
         <w:rPr>
           <w:rFonts w:ascii="Times New Roman" w:hAnsi="Times New Roman" w:cs="Times New Roman"/>
           <w:sz w:val="24"/>
@@ -44,62 +44,62 @@
     </w:p>
     <w:p>
       <w:pPr>
-        <w:jc w:val="center"/>
-        <w:rPr>
-          <w:rFonts w:ascii="Times New Roman" w:hAnsi="Times New Roman" w:cs="Times New Roman"/>
-          <w:sz w:val="24"/>
-          <w:szCs w:val="24"/>
-          <w:lang w:val="sr-Cyrl-RS"/>
-        </w:rPr>
-      </w:pPr>
-    </w:p>
-    <w:p>
-      <w:pPr>
-        <w:jc w:val="center"/>
-        <w:rPr>
-          <w:rFonts w:ascii="Times New Roman" w:hAnsi="Times New Roman" w:cs="Times New Roman"/>
-          <w:sz w:val="24"/>
-          <w:szCs w:val="24"/>
-          <w:lang w:val="sr-Cyrl-RS"/>
-        </w:rPr>
-      </w:pPr>
-    </w:p>
-    <w:p>
-      <w:pPr>
-        <w:jc w:val="center"/>
-        <w:rPr>
-          <w:rFonts w:ascii="Times New Roman" w:hAnsi="Times New Roman" w:cs="Times New Roman"/>
-          <w:sz w:val="24"/>
-          <w:szCs w:val="24"/>
-          <w:lang w:val="sr-Cyrl-RS"/>
-        </w:rPr>
-      </w:pPr>
-    </w:p>
-    <w:p>
-      <w:pPr>
-        <w:jc w:val="center"/>
-        <w:rPr>
-          <w:rFonts w:ascii="Times New Roman" w:hAnsi="Times New Roman" w:cs="Times New Roman"/>
-          <w:sz w:val="24"/>
-          <w:szCs w:val="24"/>
-          <w:lang w:val="sr-Cyrl-RS"/>
-        </w:rPr>
-      </w:pPr>
-    </w:p>
-    <w:p>
-      <w:pPr>
-        <w:jc w:val="center"/>
-        <w:rPr>
-          <w:rFonts w:ascii="Times New Roman" w:hAnsi="Times New Roman" w:cs="Times New Roman"/>
-          <w:sz w:val="24"/>
-          <w:szCs w:val="24"/>
-          <w:lang w:val="sr-Cyrl-RS"/>
-        </w:rPr>
-      </w:pPr>
-    </w:p>
-    <w:p>
-      <w:pPr>
-        <w:jc w:val="center"/>
+        <w:jc w:val="both"/>
+        <w:rPr>
+          <w:rFonts w:ascii="Times New Roman" w:hAnsi="Times New Roman" w:cs="Times New Roman"/>
+          <w:sz w:val="24"/>
+          <w:szCs w:val="24"/>
+          <w:lang w:val="sr-Cyrl-RS"/>
+        </w:rPr>
+      </w:pPr>
+    </w:p>
+    <w:p>
+      <w:pPr>
+        <w:jc w:val="both"/>
+        <w:rPr>
+          <w:rFonts w:ascii="Times New Roman" w:hAnsi="Times New Roman" w:cs="Times New Roman"/>
+          <w:sz w:val="24"/>
+          <w:szCs w:val="24"/>
+          <w:lang w:val="sr-Cyrl-RS"/>
+        </w:rPr>
+      </w:pPr>
+    </w:p>
+    <w:p>
+      <w:pPr>
+        <w:jc w:val="both"/>
+        <w:rPr>
+          <w:rFonts w:ascii="Times New Roman" w:hAnsi="Times New Roman" w:cs="Times New Roman"/>
+          <w:sz w:val="24"/>
+          <w:szCs w:val="24"/>
+          <w:lang w:val="sr-Cyrl-RS"/>
+        </w:rPr>
+      </w:pPr>
+    </w:p>
+    <w:p>
+      <w:pPr>
+        <w:jc w:val="both"/>
+        <w:rPr>
+          <w:rFonts w:ascii="Times New Roman" w:hAnsi="Times New Roman" w:cs="Times New Roman"/>
+          <w:sz w:val="24"/>
+          <w:szCs w:val="24"/>
+          <w:lang w:val="sr-Cyrl-RS"/>
+        </w:rPr>
+      </w:pPr>
+    </w:p>
+    <w:p>
+      <w:pPr>
+        <w:jc w:val="both"/>
+        <w:rPr>
+          <w:rFonts w:ascii="Times New Roman" w:hAnsi="Times New Roman" w:cs="Times New Roman"/>
+          <w:sz w:val="24"/>
+          <w:szCs w:val="24"/>
+          <w:lang w:val="sr-Cyrl-RS"/>
+        </w:rPr>
+      </w:pPr>
+    </w:p>
+    <w:p>
+      <w:pPr>
+        <w:jc w:val="both"/>
         <w:rPr>
           <w:rFonts w:ascii="Times New Roman" w:hAnsi="Times New Roman" w:cs="Times New Roman"/>
           <w:sz w:val="72"/>
@@ -116,7 +116,6 @@
         </w:rPr>
         <w:t xml:space="preserve">Пројекат </w:t>
       </w:r>
-      <w:proofErr w:type="spellStart"/>
       <w:r>
         <w:rPr>
           <w:rFonts w:ascii="Times New Roman" w:hAnsi="Times New Roman" w:cs="Times New Roman"/>
@@ -125,99 +124,98 @@
         </w:rPr>
         <w:t>Giftery</w:t>
       </w:r>
-      <w:proofErr w:type="spellEnd"/>
-    </w:p>
-    <w:p>
-      <w:pPr>
-        <w:jc w:val="center"/>
-        <w:rPr>
-          <w:rFonts w:ascii="Times New Roman" w:hAnsi="Times New Roman" w:cs="Times New Roman"/>
-          <w:sz w:val="24"/>
-          <w:szCs w:val="24"/>
-          <w:lang w:val="sr-Cyrl-RS"/>
-        </w:rPr>
-      </w:pPr>
-    </w:p>
-    <w:p>
-      <w:pPr>
-        <w:jc w:val="center"/>
-        <w:rPr>
-          <w:rFonts w:ascii="Times New Roman" w:hAnsi="Times New Roman" w:cs="Times New Roman"/>
-          <w:sz w:val="24"/>
-          <w:szCs w:val="24"/>
-          <w:lang w:val="sr-Cyrl-RS"/>
-        </w:rPr>
-      </w:pPr>
-    </w:p>
-    <w:p>
-      <w:pPr>
-        <w:jc w:val="center"/>
-        <w:rPr>
-          <w:rFonts w:ascii="Times New Roman" w:hAnsi="Times New Roman" w:cs="Times New Roman"/>
-          <w:sz w:val="24"/>
-          <w:szCs w:val="24"/>
-          <w:lang w:val="sr-Cyrl-RS"/>
-        </w:rPr>
-      </w:pPr>
-    </w:p>
-    <w:p>
-      <w:pPr>
-        <w:jc w:val="center"/>
-        <w:rPr>
-          <w:rFonts w:ascii="Times New Roman" w:hAnsi="Times New Roman" w:cs="Times New Roman"/>
-          <w:sz w:val="24"/>
-          <w:szCs w:val="24"/>
-          <w:lang w:val="sr-Cyrl-RS"/>
-        </w:rPr>
-      </w:pPr>
-    </w:p>
-    <w:p>
-      <w:pPr>
-        <w:jc w:val="center"/>
-        <w:rPr>
-          <w:rFonts w:ascii="Times New Roman" w:hAnsi="Times New Roman" w:cs="Times New Roman"/>
-          <w:sz w:val="24"/>
-          <w:szCs w:val="24"/>
-          <w:lang w:val="sr-Cyrl-RS"/>
-        </w:rPr>
-      </w:pPr>
-    </w:p>
-    <w:p>
-      <w:pPr>
-        <w:jc w:val="center"/>
-        <w:rPr>
-          <w:rFonts w:ascii="Times New Roman" w:hAnsi="Times New Roman" w:cs="Times New Roman"/>
-          <w:sz w:val="24"/>
-          <w:szCs w:val="24"/>
-          <w:lang w:val="sr-Cyrl-RS"/>
-        </w:rPr>
-      </w:pPr>
-    </w:p>
-    <w:p>
-      <w:pPr>
-        <w:jc w:val="center"/>
-        <w:rPr>
-          <w:rFonts w:ascii="Times New Roman" w:hAnsi="Times New Roman" w:cs="Times New Roman"/>
-          <w:sz w:val="24"/>
-          <w:szCs w:val="24"/>
-          <w:lang w:val="sr-Cyrl-RS"/>
-        </w:rPr>
-      </w:pPr>
-    </w:p>
-    <w:p>
-      <w:pPr>
-        <w:jc w:val="center"/>
-        <w:rPr>
-          <w:rFonts w:ascii="Times New Roman" w:hAnsi="Times New Roman" w:cs="Times New Roman"/>
-          <w:sz w:val="24"/>
-          <w:szCs w:val="24"/>
-          <w:lang w:val="sr-Cyrl-RS"/>
-        </w:rPr>
-      </w:pPr>
-    </w:p>
-    <w:p>
-      <w:pPr>
-        <w:jc w:val="center"/>
+    </w:p>
+    <w:p>
+      <w:pPr>
+        <w:jc w:val="both"/>
+        <w:rPr>
+          <w:rFonts w:ascii="Times New Roman" w:hAnsi="Times New Roman" w:cs="Times New Roman"/>
+          <w:sz w:val="24"/>
+          <w:szCs w:val="24"/>
+          <w:lang w:val="sr-Cyrl-RS"/>
+        </w:rPr>
+      </w:pPr>
+    </w:p>
+    <w:p>
+      <w:pPr>
+        <w:jc w:val="both"/>
+        <w:rPr>
+          <w:rFonts w:ascii="Times New Roman" w:hAnsi="Times New Roman" w:cs="Times New Roman"/>
+          <w:sz w:val="24"/>
+          <w:szCs w:val="24"/>
+          <w:lang w:val="sr-Cyrl-RS"/>
+        </w:rPr>
+      </w:pPr>
+    </w:p>
+    <w:p>
+      <w:pPr>
+        <w:jc w:val="both"/>
+        <w:rPr>
+          <w:rFonts w:ascii="Times New Roman" w:hAnsi="Times New Roman" w:cs="Times New Roman"/>
+          <w:sz w:val="24"/>
+          <w:szCs w:val="24"/>
+          <w:lang w:val="sr-Cyrl-RS"/>
+        </w:rPr>
+      </w:pPr>
+    </w:p>
+    <w:p>
+      <w:pPr>
+        <w:jc w:val="both"/>
+        <w:rPr>
+          <w:rFonts w:ascii="Times New Roman" w:hAnsi="Times New Roman" w:cs="Times New Roman"/>
+          <w:sz w:val="24"/>
+          <w:szCs w:val="24"/>
+          <w:lang w:val="sr-Cyrl-RS"/>
+        </w:rPr>
+      </w:pPr>
+    </w:p>
+    <w:p>
+      <w:pPr>
+        <w:jc w:val="both"/>
+        <w:rPr>
+          <w:rFonts w:ascii="Times New Roman" w:hAnsi="Times New Roman" w:cs="Times New Roman"/>
+          <w:sz w:val="24"/>
+          <w:szCs w:val="24"/>
+          <w:lang w:val="sr-Cyrl-RS"/>
+        </w:rPr>
+      </w:pPr>
+    </w:p>
+    <w:p>
+      <w:pPr>
+        <w:jc w:val="both"/>
+        <w:rPr>
+          <w:rFonts w:ascii="Times New Roman" w:hAnsi="Times New Roman" w:cs="Times New Roman"/>
+          <w:sz w:val="24"/>
+          <w:szCs w:val="24"/>
+          <w:lang w:val="sr-Cyrl-RS"/>
+        </w:rPr>
+      </w:pPr>
+    </w:p>
+    <w:p>
+      <w:pPr>
+        <w:jc w:val="both"/>
+        <w:rPr>
+          <w:rFonts w:ascii="Times New Roman" w:hAnsi="Times New Roman" w:cs="Times New Roman"/>
+          <w:sz w:val="24"/>
+          <w:szCs w:val="24"/>
+          <w:lang w:val="sr-Cyrl-RS"/>
+        </w:rPr>
+      </w:pPr>
+    </w:p>
+    <w:p>
+      <w:pPr>
+        <w:jc w:val="both"/>
+        <w:rPr>
+          <w:rFonts w:ascii="Times New Roman" w:hAnsi="Times New Roman" w:cs="Times New Roman"/>
+          <w:sz w:val="24"/>
+          <w:szCs w:val="24"/>
+          <w:lang w:val="sr-Cyrl-RS"/>
+        </w:rPr>
+      </w:pPr>
+    </w:p>
+    <w:p>
+      <w:pPr>
+        <w:jc w:val="both"/>
         <w:rPr>
           <w:rFonts w:ascii="Times New Roman" w:hAnsi="Times New Roman" w:cs="Times New Roman"/>
           <w:sz w:val="48"/>
@@ -237,7 +235,7 @@
     </w:p>
     <w:p>
       <w:pPr>
-        <w:jc w:val="center"/>
+        <w:jc w:val="both"/>
         <w:rPr>
           <w:rFonts w:ascii="Times New Roman" w:hAnsi="Times New Roman" w:cs="Times New Roman"/>
           <w:sz w:val="48"/>
@@ -293,7 +291,7 @@
     </w:p>
     <w:p>
       <w:pPr>
-        <w:jc w:val="center"/>
+        <w:jc w:val="both"/>
         <w:rPr>
           <w:rFonts w:ascii="Times New Roman" w:hAnsi="Times New Roman" w:cs="Times New Roman"/>
           <w:sz w:val="48"/>
@@ -304,7 +302,7 @@
     </w:p>
     <w:p>
       <w:pPr>
-        <w:jc w:val="center"/>
+        <w:jc w:val="both"/>
         <w:rPr>
           <w:rFonts w:ascii="Times New Roman" w:hAnsi="Times New Roman" w:cs="Times New Roman"/>
           <w:sz w:val="48"/>
@@ -315,7 +313,7 @@
     </w:p>
     <w:p>
       <w:pPr>
-        <w:jc w:val="center"/>
+        <w:jc w:val="both"/>
         <w:rPr>
           <w:rFonts w:ascii="Times New Roman" w:hAnsi="Times New Roman" w:cs="Times New Roman"/>
           <w:sz w:val="48"/>
@@ -326,6 +324,7 @@
     </w:p>
     <w:p>
       <w:pPr>
+        <w:jc w:val="both"/>
         <w:rPr>
           <w:rFonts w:ascii="Times New Roman" w:hAnsi="Times New Roman" w:cs="Times New Roman"/>
           <w:sz w:val="48"/>
@@ -336,7 +335,7 @@
     </w:p>
     <w:p>
       <w:pPr>
-        <w:jc w:val="center"/>
+        <w:jc w:val="both"/>
         <w:rPr>
           <w:rFonts w:ascii="Times New Roman" w:hAnsi="Times New Roman" w:cs="Times New Roman"/>
           <w:sz w:val="32"/>
@@ -357,7 +356,7 @@
     </w:p>
     <w:p>
       <w:pPr>
-        <w:jc w:val="center"/>
+        <w:jc w:val="both"/>
         <w:rPr>
           <w:rFonts w:ascii="Times New Roman" w:hAnsi="Times New Roman" w:cs="Times New Roman"/>
           <w:sz w:val="32"/>
@@ -385,7 +384,7 @@
           </w:tcPr>
           <w:p>
             <w:pPr>
-              <w:jc w:val="center"/>
+              <w:jc w:val="both"/>
               <w:rPr>
                 <w:rFonts w:ascii="Times New Roman" w:hAnsi="Times New Roman" w:cs="Times New Roman"/>
                 <w:b/>
@@ -414,7 +413,7 @@
           </w:tcPr>
           <w:p>
             <w:pPr>
-              <w:jc w:val="center"/>
+              <w:jc w:val="both"/>
               <w:rPr>
                 <w:rFonts w:ascii="Times New Roman" w:hAnsi="Times New Roman" w:cs="Times New Roman"/>
                 <w:b/>
@@ -443,7 +442,7 @@
           </w:tcPr>
           <w:p>
             <w:pPr>
-              <w:jc w:val="center"/>
+              <w:jc w:val="both"/>
               <w:rPr>
                 <w:rFonts w:ascii="Times New Roman" w:hAnsi="Times New Roman" w:cs="Times New Roman"/>
                 <w:b/>
@@ -472,7 +471,7 @@
           </w:tcPr>
           <w:p>
             <w:pPr>
-              <w:jc w:val="center"/>
+              <w:jc w:val="both"/>
               <w:rPr>
                 <w:rFonts w:ascii="Times New Roman" w:hAnsi="Times New Roman" w:cs="Times New Roman"/>
                 <w:b/>
@@ -503,7 +502,7 @@
           </w:tcPr>
           <w:p>
             <w:pPr>
-              <w:jc w:val="center"/>
+              <w:jc w:val="both"/>
               <w:rPr>
                 <w:rFonts w:ascii="Times New Roman" w:hAnsi="Times New Roman" w:cs="Times New Roman"/>
                 <w:sz w:val="24"/>
@@ -553,7 +552,7 @@
           </w:tcPr>
           <w:p>
             <w:pPr>
-              <w:jc w:val="center"/>
+              <w:jc w:val="both"/>
               <w:rPr>
                 <w:rFonts w:ascii="Times New Roman" w:hAnsi="Times New Roman" w:cs="Times New Roman"/>
                 <w:sz w:val="24"/>
@@ -586,6 +585,7 @@
           </w:tcPr>
           <w:p>
             <w:pPr>
+              <w:jc w:val="both"/>
               <w:rPr>
                 <w:rFonts w:ascii="Times New Roman" w:hAnsi="Times New Roman" w:cs="Times New Roman"/>
                 <w:sz w:val="24"/>
@@ -619,7 +619,7 @@
           </w:tcPr>
           <w:p>
             <w:pPr>
-              <w:jc w:val="center"/>
+              <w:jc w:val="both"/>
               <w:rPr>
                 <w:rFonts w:ascii="Times New Roman" w:hAnsi="Times New Roman" w:cs="Times New Roman"/>
                 <w:sz w:val="24"/>
@@ -646,7 +646,7 @@
           </w:tcPr>
           <w:p>
             <w:pPr>
-              <w:jc w:val="center"/>
+              <w:jc w:val="both"/>
               <w:rPr>
                 <w:rFonts w:ascii="Times New Roman" w:hAnsi="Times New Roman" w:cs="Times New Roman"/>
                 <w:sz w:val="24"/>
@@ -662,7 +662,7 @@
           </w:tcPr>
           <w:p>
             <w:pPr>
-              <w:jc w:val="center"/>
+              <w:jc w:val="both"/>
               <w:rPr>
                 <w:rFonts w:ascii="Times New Roman" w:hAnsi="Times New Roman" w:cs="Times New Roman"/>
                 <w:sz w:val="24"/>
@@ -678,7 +678,7 @@
           </w:tcPr>
           <w:p>
             <w:pPr>
-              <w:jc w:val="center"/>
+              <w:jc w:val="both"/>
               <w:rPr>
                 <w:rFonts w:ascii="Times New Roman" w:hAnsi="Times New Roman" w:cs="Times New Roman"/>
                 <w:sz w:val="24"/>
@@ -694,7 +694,7 @@
           </w:tcPr>
           <w:p>
             <w:pPr>
-              <w:jc w:val="center"/>
+              <w:jc w:val="both"/>
               <w:rPr>
                 <w:rFonts w:ascii="Times New Roman" w:hAnsi="Times New Roman" w:cs="Times New Roman"/>
                 <w:sz w:val="24"/>
@@ -712,7 +712,7 @@
           </w:tcPr>
           <w:p>
             <w:pPr>
-              <w:jc w:val="center"/>
+              <w:jc w:val="both"/>
               <w:rPr>
                 <w:rFonts w:ascii="Times New Roman" w:hAnsi="Times New Roman" w:cs="Times New Roman"/>
                 <w:sz w:val="24"/>
@@ -728,7 +728,7 @@
           </w:tcPr>
           <w:p>
             <w:pPr>
-              <w:jc w:val="center"/>
+              <w:jc w:val="both"/>
               <w:rPr>
                 <w:rFonts w:ascii="Times New Roman" w:hAnsi="Times New Roman" w:cs="Times New Roman"/>
                 <w:sz w:val="24"/>
@@ -744,7 +744,7 @@
           </w:tcPr>
           <w:p>
             <w:pPr>
-              <w:jc w:val="center"/>
+              <w:jc w:val="both"/>
               <w:rPr>
                 <w:rFonts w:ascii="Times New Roman" w:hAnsi="Times New Roman" w:cs="Times New Roman"/>
                 <w:sz w:val="24"/>
@@ -760,7 +760,7 @@
           </w:tcPr>
           <w:p>
             <w:pPr>
-              <w:jc w:val="center"/>
+              <w:jc w:val="both"/>
               <w:rPr>
                 <w:rFonts w:ascii="Times New Roman" w:hAnsi="Times New Roman" w:cs="Times New Roman"/>
                 <w:sz w:val="24"/>
@@ -778,7 +778,7 @@
           </w:tcPr>
           <w:p>
             <w:pPr>
-              <w:jc w:val="center"/>
+              <w:jc w:val="both"/>
               <w:rPr>
                 <w:rFonts w:ascii="Times New Roman" w:hAnsi="Times New Roman" w:cs="Times New Roman"/>
                 <w:sz w:val="24"/>
@@ -794,7 +794,7 @@
           </w:tcPr>
           <w:p>
             <w:pPr>
-              <w:jc w:val="center"/>
+              <w:jc w:val="both"/>
               <w:rPr>
                 <w:rFonts w:ascii="Times New Roman" w:hAnsi="Times New Roman" w:cs="Times New Roman"/>
                 <w:sz w:val="24"/>
@@ -810,7 +810,7 @@
           </w:tcPr>
           <w:p>
             <w:pPr>
-              <w:jc w:val="center"/>
+              <w:jc w:val="both"/>
               <w:rPr>
                 <w:rFonts w:ascii="Times New Roman" w:hAnsi="Times New Roman" w:cs="Times New Roman"/>
                 <w:sz w:val="24"/>
@@ -826,7 +826,7 @@
           </w:tcPr>
           <w:p>
             <w:pPr>
-              <w:jc w:val="center"/>
+              <w:jc w:val="both"/>
               <w:rPr>
                 <w:rFonts w:ascii="Times New Roman" w:hAnsi="Times New Roman" w:cs="Times New Roman"/>
                 <w:sz w:val="24"/>
@@ -840,18 +840,18 @@
     </w:tbl>
     <w:p>
       <w:pPr>
-        <w:jc w:val="center"/>
-        <w:rPr>
-          <w:rFonts w:ascii="Times New Roman" w:hAnsi="Times New Roman" w:cs="Times New Roman"/>
-          <w:sz w:val="24"/>
-          <w:szCs w:val="24"/>
-          <w:lang w:val="sr-Cyrl-RS"/>
-        </w:rPr>
-      </w:pPr>
-    </w:p>
-    <w:p>
-      <w:pPr>
-        <w:jc w:val="center"/>
+        <w:jc w:val="both"/>
+        <w:rPr>
+          <w:rFonts w:ascii="Times New Roman" w:hAnsi="Times New Roman" w:cs="Times New Roman"/>
+          <w:sz w:val="24"/>
+          <w:szCs w:val="24"/>
+          <w:lang w:val="sr-Cyrl-RS"/>
+        </w:rPr>
+      </w:pPr>
+    </w:p>
+    <w:p>
+      <w:pPr>
+        <w:jc w:val="both"/>
         <w:rPr>
           <w:rFonts w:ascii="Times New Roman" w:hAnsi="Times New Roman" w:cs="Times New Roman"/>
           <w:sz w:val="48"/>
@@ -862,7 +862,7 @@
     </w:p>
     <w:p>
       <w:pPr>
-        <w:jc w:val="center"/>
+        <w:jc w:val="both"/>
         <w:rPr>
           <w:rFonts w:ascii="Times New Roman" w:hAnsi="Times New Roman" w:cs="Times New Roman"/>
           <w:sz w:val="48"/>
@@ -873,7 +873,7 @@
     </w:p>
     <w:p>
       <w:pPr>
-        <w:jc w:val="center"/>
+        <w:jc w:val="both"/>
         <w:rPr>
           <w:rFonts w:ascii="Times New Roman" w:hAnsi="Times New Roman" w:cs="Times New Roman"/>
           <w:sz w:val="48"/>
@@ -884,7 +884,7 @@
     </w:p>
     <w:p>
       <w:pPr>
-        <w:jc w:val="center"/>
+        <w:jc w:val="both"/>
         <w:rPr>
           <w:rFonts w:ascii="Times New Roman" w:hAnsi="Times New Roman" w:cs="Times New Roman"/>
           <w:sz w:val="48"/>
@@ -895,7 +895,7 @@
     </w:p>
     <w:p>
       <w:pPr>
-        <w:jc w:val="center"/>
+        <w:jc w:val="both"/>
         <w:rPr>
           <w:rFonts w:ascii="Times New Roman" w:hAnsi="Times New Roman" w:cs="Times New Roman"/>
           <w:sz w:val="48"/>
@@ -906,7 +906,7 @@
     </w:p>
     <w:p>
       <w:pPr>
-        <w:jc w:val="center"/>
+        <w:jc w:val="both"/>
         <w:rPr>
           <w:rFonts w:ascii="Times New Roman" w:hAnsi="Times New Roman" w:cs="Times New Roman"/>
           <w:sz w:val="48"/>
@@ -917,7 +917,7 @@
     </w:p>
     <w:p>
       <w:pPr>
-        <w:jc w:val="center"/>
+        <w:jc w:val="both"/>
         <w:rPr>
           <w:rFonts w:ascii="Times New Roman" w:hAnsi="Times New Roman" w:cs="Times New Roman"/>
           <w:sz w:val="48"/>
@@ -928,7 +928,7 @@
     </w:p>
     <w:p>
       <w:pPr>
-        <w:jc w:val="center"/>
+        <w:jc w:val="both"/>
         <w:rPr>
           <w:rFonts w:ascii="Times New Roman" w:hAnsi="Times New Roman" w:cs="Times New Roman"/>
           <w:sz w:val="48"/>
@@ -939,7 +939,7 @@
     </w:p>
     <w:p>
       <w:pPr>
-        <w:jc w:val="center"/>
+        <w:jc w:val="both"/>
         <w:rPr>
           <w:rFonts w:ascii="Times New Roman" w:hAnsi="Times New Roman" w:cs="Times New Roman"/>
           <w:sz w:val="48"/>
@@ -950,7 +950,7 @@
     </w:p>
     <w:p>
       <w:pPr>
-        <w:jc w:val="center"/>
+        <w:jc w:val="both"/>
         <w:rPr>
           <w:rFonts w:ascii="Times New Roman" w:hAnsi="Times New Roman" w:cs="Times New Roman"/>
           <w:sz w:val="48"/>
@@ -961,7 +961,7 @@
     </w:p>
     <w:p>
       <w:pPr>
-        <w:jc w:val="center"/>
+        <w:jc w:val="both"/>
         <w:rPr>
           <w:rFonts w:ascii="Times New Roman" w:hAnsi="Times New Roman" w:cs="Times New Roman"/>
           <w:sz w:val="48"/>
@@ -972,7 +972,7 @@
     </w:p>
     <w:p>
       <w:pPr>
-        <w:jc w:val="center"/>
+        <w:jc w:val="both"/>
         <w:rPr>
           <w:rFonts w:ascii="Times New Roman" w:hAnsi="Times New Roman" w:cs="Times New Roman"/>
           <w:sz w:val="48"/>
@@ -983,7 +983,7 @@
     </w:p>
     <w:p>
       <w:pPr>
-        <w:jc w:val="center"/>
+        <w:jc w:val="both"/>
         <w:rPr>
           <w:rFonts w:ascii="Times New Roman" w:hAnsi="Times New Roman" w:cs="Times New Roman"/>
           <w:sz w:val="48"/>
@@ -995,6 +995,7 @@
     <w:p>
       <w:pPr>
         <w:pStyle w:val="TOCHeading"/>
+        <w:jc w:val="both"/>
       </w:pPr>
     </w:p>
     <w:sdt>
@@ -1016,6 +1017,7 @@
         <w:p>
           <w:pPr>
             <w:pStyle w:val="TOCHeading"/>
+            <w:jc w:val="both"/>
             <w:rPr>
               <w:lang w:val="sr-Cyrl-RS"/>
             </w:rPr>
@@ -1034,6 +1036,7 @@
               <w:ilvl w:val="0"/>
               <w:numId w:val="17"/>
             </w:numPr>
+            <w:jc w:val="both"/>
           </w:pPr>
           <w:r>
             <w:rPr>
@@ -1051,6 +1054,7 @@
               <w:ilvl w:val="1"/>
               <w:numId w:val="17"/>
             </w:numPr>
+            <w:jc w:val="both"/>
           </w:pPr>
           <w:r>
             <w:rPr>
@@ -1075,6 +1079,7 @@
               <w:ilvl w:val="1"/>
               <w:numId w:val="17"/>
             </w:numPr>
+            <w:jc w:val="both"/>
           </w:pPr>
           <w:r>
             <w:rPr>
@@ -1099,6 +1104,7 @@
               <w:ilvl w:val="1"/>
               <w:numId w:val="17"/>
             </w:numPr>
+            <w:jc w:val="both"/>
           </w:pPr>
           <w:r>
             <w:rPr>
@@ -1123,6 +1129,7 @@
               <w:ilvl w:val="1"/>
               <w:numId w:val="17"/>
             </w:numPr>
+            <w:jc w:val="both"/>
           </w:pPr>
           <w:r>
             <w:rPr>
@@ -1144,6 +1151,7 @@
               <w:ilvl w:val="0"/>
               <w:numId w:val="17"/>
             </w:numPr>
+            <w:jc w:val="both"/>
             <w:rPr>
               <w:b/>
               <w:bCs/>
@@ -1173,6 +1181,7 @@
               <w:ilvl w:val="1"/>
               <w:numId w:val="17"/>
             </w:numPr>
+            <w:jc w:val="both"/>
             <w:rPr>
               <w:b/>
               <w:bCs/>
@@ -1201,6 +1210,7 @@
               <w:ilvl w:val="1"/>
               <w:numId w:val="17"/>
             </w:numPr>
+            <w:jc w:val="both"/>
             <w:rPr>
               <w:b/>
               <w:bCs/>
@@ -1226,6 +1236,7 @@
               <w:ilvl w:val="1"/>
               <w:numId w:val="17"/>
             </w:numPr>
+            <w:jc w:val="both"/>
             <w:rPr>
               <w:b/>
               <w:bCs/>
@@ -1254,6 +1265,7 @@
               <w:ilvl w:val="1"/>
               <w:numId w:val="17"/>
             </w:numPr>
+            <w:jc w:val="both"/>
             <w:rPr>
               <w:b/>
               <w:bCs/>
@@ -1282,6 +1294,7 @@
               <w:ilvl w:val="1"/>
               <w:numId w:val="17"/>
             </w:numPr>
+            <w:jc w:val="both"/>
             <w:rPr>
               <w:b/>
               <w:bCs/>
@@ -1307,7 +1320,7 @@
     </w:sdt>
     <w:p>
       <w:pPr>
-        <w:jc w:val="center"/>
+        <w:jc w:val="both"/>
         <w:rPr>
           <w:rFonts w:ascii="Times New Roman" w:hAnsi="Times New Roman" w:cs="Times New Roman"/>
           <w:sz w:val="48"/>
@@ -1318,7 +1331,7 @@
     </w:p>
     <w:p>
       <w:pPr>
-        <w:jc w:val="center"/>
+        <w:jc w:val="both"/>
         <w:rPr>
           <w:rFonts w:ascii="Times New Roman" w:hAnsi="Times New Roman" w:cs="Times New Roman"/>
           <w:sz w:val="48"/>
@@ -1329,7 +1342,7 @@
     </w:p>
     <w:p>
       <w:pPr>
-        <w:jc w:val="center"/>
+        <w:jc w:val="both"/>
         <w:rPr>
           <w:rFonts w:ascii="Times New Roman" w:hAnsi="Times New Roman" w:cs="Times New Roman"/>
           <w:sz w:val="48"/>
@@ -1340,7 +1353,7 @@
     </w:p>
     <w:p>
       <w:pPr>
-        <w:jc w:val="center"/>
+        <w:jc w:val="both"/>
         <w:rPr>
           <w:rFonts w:ascii="Times New Roman" w:hAnsi="Times New Roman" w:cs="Times New Roman"/>
           <w:sz w:val="48"/>
@@ -1351,7 +1364,7 @@
     </w:p>
     <w:p>
       <w:pPr>
-        <w:jc w:val="center"/>
+        <w:jc w:val="both"/>
         <w:rPr>
           <w:rFonts w:ascii="Times New Roman" w:hAnsi="Times New Roman" w:cs="Times New Roman"/>
           <w:sz w:val="48"/>
@@ -1362,7 +1375,7 @@
     </w:p>
     <w:p>
       <w:pPr>
-        <w:jc w:val="center"/>
+        <w:jc w:val="both"/>
         <w:rPr>
           <w:rFonts w:ascii="Times New Roman" w:hAnsi="Times New Roman" w:cs="Times New Roman"/>
           <w:sz w:val="48"/>
@@ -1373,7 +1386,7 @@
     </w:p>
     <w:p>
       <w:pPr>
-        <w:jc w:val="center"/>
+        <w:jc w:val="both"/>
         <w:rPr>
           <w:rFonts w:ascii="Times New Roman" w:hAnsi="Times New Roman" w:cs="Times New Roman"/>
           <w:sz w:val="48"/>
@@ -1384,7 +1397,7 @@
     </w:p>
     <w:p>
       <w:pPr>
-        <w:jc w:val="center"/>
+        <w:jc w:val="both"/>
         <w:rPr>
           <w:rFonts w:ascii="Times New Roman" w:hAnsi="Times New Roman" w:cs="Times New Roman"/>
           <w:sz w:val="48"/>
@@ -1395,7 +1408,7 @@
     </w:p>
     <w:p>
       <w:pPr>
-        <w:jc w:val="center"/>
+        <w:jc w:val="both"/>
         <w:rPr>
           <w:rFonts w:ascii="Times New Roman" w:hAnsi="Times New Roman" w:cs="Times New Roman"/>
           <w:sz w:val="48"/>
@@ -1406,6 +1419,7 @@
     </w:p>
     <w:p>
       <w:pPr>
+        <w:jc w:val="both"/>
         <w:rPr>
           <w:rFonts w:ascii="Times New Roman" w:hAnsi="Times New Roman" w:cs="Times New Roman"/>
           <w:sz w:val="48"/>
@@ -1416,7 +1430,7 @@
     </w:p>
     <w:p>
       <w:pPr>
-        <w:jc w:val="center"/>
+        <w:jc w:val="both"/>
         <w:rPr>
           <w:rFonts w:ascii="Times New Roman" w:hAnsi="Times New Roman" w:cs="Times New Roman"/>
           <w:sz w:val="48"/>
@@ -1428,6 +1442,7 @@
     <w:p>
       <w:pPr>
         <w:pStyle w:val="Style1"/>
+        <w:jc w:val="both"/>
       </w:pPr>
       <w:r>
         <w:t>Увод</w:t>
@@ -1436,6 +1451,7 @@
     <w:p>
       <w:pPr>
         <w:pStyle w:val="Style2"/>
+        <w:jc w:val="both"/>
       </w:pPr>
       <w:r>
         <w:t>Резим</w:t>
@@ -1451,6 +1467,7 @@
       <w:pPr>
         <w:pStyle w:val="ListParagraph"/>
         <w:ind w:left="792"/>
+        <w:jc w:val="both"/>
         <w:rPr>
           <w:rFonts w:ascii="Times New Roman" w:hAnsi="Times New Roman" w:cs="Times New Roman"/>
           <w:b/>
@@ -1465,6 +1482,7 @@
       <w:pPr>
         <w:pStyle w:val="ListParagraph"/>
         <w:ind w:left="792"/>
+        <w:jc w:val="both"/>
         <w:rPr>
           <w:rFonts w:ascii="Times New Roman" w:hAnsi="Times New Roman" w:cs="Times New Roman"/>
           <w:sz w:val="24"/>
@@ -1614,7 +1632,6 @@
         </w:rPr>
         <w:t xml:space="preserve">и </w:t>
       </w:r>
-      <w:proofErr w:type="spellStart"/>
       <w:r>
         <w:rPr>
           <w:rFonts w:ascii="Times New Roman" w:hAnsi="Times New Roman" w:cs="Times New Roman"/>
@@ -1623,7 +1640,6 @@
         </w:rPr>
         <w:t>css</w:t>
       </w:r>
-      <w:proofErr w:type="spellEnd"/>
       <w:r>
         <w:rPr>
           <w:rFonts w:ascii="Times New Roman" w:hAnsi="Times New Roman" w:cs="Times New Roman"/>
@@ -1646,6 +1662,7 @@
       <w:pPr>
         <w:pStyle w:val="ListParagraph"/>
         <w:ind w:left="792"/>
+        <w:jc w:val="both"/>
         <w:rPr>
           <w:rFonts w:ascii="Times New Roman" w:hAnsi="Times New Roman" w:cs="Times New Roman"/>
           <w:sz w:val="24"/>
@@ -1657,6 +1674,7 @@
     <w:p>
       <w:pPr>
         <w:pStyle w:val="Style2"/>
+        <w:jc w:val="both"/>
       </w:pPr>
       <w:r>
         <w:t>Намена документа и циљне групе</w:t>
@@ -1666,6 +1684,7 @@
       <w:pPr>
         <w:pStyle w:val="ListParagraph"/>
         <w:ind w:left="792"/>
+        <w:jc w:val="both"/>
         <w:rPr>
           <w:rFonts w:ascii="Times New Roman" w:hAnsi="Times New Roman" w:cs="Times New Roman"/>
           <w:b/>
@@ -1680,6 +1699,7 @@
       <w:pPr>
         <w:pStyle w:val="ListParagraph"/>
         <w:ind w:left="792"/>
+        <w:jc w:val="both"/>
         <w:rPr>
           <w:rFonts w:ascii="Times New Roman" w:hAnsi="Times New Roman" w:cs="Times New Roman"/>
           <w:sz w:val="24"/>
@@ -1701,6 +1721,7 @@
       <w:pPr>
         <w:pStyle w:val="ListParagraph"/>
         <w:ind w:left="792"/>
+        <w:jc w:val="both"/>
         <w:rPr>
           <w:rFonts w:ascii="Times New Roman" w:hAnsi="Times New Roman" w:cs="Times New Roman"/>
           <w:sz w:val="24"/>
@@ -1712,6 +1733,7 @@
     <w:p>
       <w:pPr>
         <w:pStyle w:val="Style2"/>
+        <w:jc w:val="both"/>
       </w:pPr>
       <w:r>
         <w:t>Референце</w:t>
@@ -1721,6 +1743,7 @@
       <w:pPr>
         <w:pStyle w:val="ListParagraph"/>
         <w:ind w:left="792"/>
+        <w:jc w:val="both"/>
         <w:rPr>
           <w:rFonts w:ascii="Times New Roman" w:hAnsi="Times New Roman" w:cs="Times New Roman"/>
           <w:b/>
@@ -1738,6 +1761,7 @@
           <w:ilvl w:val="0"/>
           <w:numId w:val="6"/>
         </w:numPr>
+        <w:jc w:val="both"/>
         <w:rPr>
           <w:rFonts w:ascii="Times New Roman" w:hAnsi="Times New Roman" w:cs="Times New Roman"/>
           <w:b/>
@@ -1756,35 +1780,18 @@
         </w:rPr>
         <w:t>Интернет страница предмета</w:t>
       </w:r>
-      <w:r>
-        <w:fldChar w:fldCharType="begin"/>
-      </w:r>
-      <w:r>
-        <w:instrText xml:space="preserve"> HYPERLINK "http://si3psi.etf.rs" </w:instrText>
-      </w:r>
-      <w:r>
-        <w:fldChar w:fldCharType="separate"/>
-      </w:r>
-      <w:r>
-        <w:rPr>
-          <w:rStyle w:val="Hyperlink"/>
-          <w:rFonts w:ascii="Times New Roman" w:hAnsi="Times New Roman" w:cs="Times New Roman"/>
-          <w:sz w:val="24"/>
-          <w:szCs w:val="24"/>
-          <w:lang w:val="sr-Cyrl-RS"/>
-        </w:rPr>
-        <w:t xml:space="preserve"> ПСИ</w:t>
-      </w:r>
-      <w:r>
-        <w:rPr>
-          <w:rStyle w:val="Hyperlink"/>
-          <w:rFonts w:ascii="Times New Roman" w:hAnsi="Times New Roman" w:cs="Times New Roman"/>
-          <w:sz w:val="24"/>
-          <w:szCs w:val="24"/>
-          <w:lang w:val="sr-Cyrl-RS"/>
-        </w:rPr>
-        <w:fldChar w:fldCharType="end"/>
-      </w:r>
+      <w:hyperlink r:id="rId8" w:history="1">
+        <w:r>
+          <w:rPr>
+            <w:rStyle w:val="Hyperlink"/>
+            <w:rFonts w:ascii="Times New Roman" w:hAnsi="Times New Roman" w:cs="Times New Roman"/>
+            <w:sz w:val="24"/>
+            <w:szCs w:val="24"/>
+            <w:lang w:val="sr-Cyrl-RS"/>
+          </w:rPr>
+          <w:t xml:space="preserve"> ПСИ</w:t>
+        </w:r>
+      </w:hyperlink>
       <w:r>
         <w:rPr>
           <w:rFonts w:ascii="Times New Roman" w:hAnsi="Times New Roman" w:cs="Times New Roman"/>
@@ -1802,6 +1809,7 @@
           <w:ilvl w:val="0"/>
           <w:numId w:val="6"/>
         </w:numPr>
+        <w:jc w:val="both"/>
         <w:rPr>
           <w:rFonts w:ascii="Times New Roman" w:hAnsi="Times New Roman" w:cs="Times New Roman"/>
           <w:b/>
@@ -1828,6 +1836,7 @@
           <w:ilvl w:val="0"/>
           <w:numId w:val="6"/>
         </w:numPr>
+        <w:jc w:val="both"/>
         <w:rPr>
           <w:rFonts w:ascii="Times New Roman" w:hAnsi="Times New Roman" w:cs="Times New Roman"/>
           <w:sz w:val="24"/>
@@ -1849,6 +1858,7 @@
       <w:pPr>
         <w:pStyle w:val="ListParagraph"/>
         <w:ind w:left="792"/>
+        <w:jc w:val="both"/>
         <w:rPr>
           <w:rFonts w:ascii="Times New Roman" w:hAnsi="Times New Roman" w:cs="Times New Roman"/>
           <w:b/>
@@ -1862,6 +1872,7 @@
     <w:p>
       <w:pPr>
         <w:pStyle w:val="Style1"/>
+        <w:jc w:val="both"/>
       </w:pPr>
       <w:r>
         <w:t xml:space="preserve">Сценарио </w:t>
@@ -1874,6 +1885,7 @@
       <w:pPr>
         <w:pStyle w:val="ListParagraph"/>
         <w:ind w:left="360"/>
+        <w:jc w:val="both"/>
         <w:rPr>
           <w:rFonts w:ascii="Times New Roman" w:hAnsi="Times New Roman" w:cs="Times New Roman"/>
           <w:b/>
@@ -1887,6 +1899,7 @@
     <w:p>
       <w:pPr>
         <w:pStyle w:val="Style2"/>
+        <w:jc w:val="both"/>
       </w:pPr>
       <w:r>
         <w:t>Кратак опис</w:t>
@@ -1896,6 +1909,7 @@
       <w:pPr>
         <w:pStyle w:val="ListParagraph"/>
         <w:ind w:left="900"/>
+        <w:jc w:val="both"/>
         <w:rPr>
           <w:rFonts w:ascii="Times New Roman" w:hAnsi="Times New Roman" w:cs="Times New Roman"/>
           <w:color w:val="000000"/>
@@ -2008,6 +2022,7 @@
       <w:pPr>
         <w:pStyle w:val="ListParagraph"/>
         <w:ind w:left="900"/>
+        <w:jc w:val="both"/>
         <w:rPr>
           <w:rFonts w:ascii="Times New Roman" w:hAnsi="Times New Roman" w:cs="Times New Roman"/>
           <w:color w:val="000000"/>
@@ -2033,6 +2048,7 @@
       <w:pPr>
         <w:pStyle w:val="ListParagraph"/>
         <w:ind w:left="900"/>
+        <w:jc w:val="both"/>
         <w:rPr>
           <w:rFonts w:ascii="Times New Roman" w:hAnsi="Times New Roman" w:cs="Times New Roman"/>
           <w:color w:val="000000"/>
@@ -2062,7 +2078,70 @@
           <w:shd w:val="clear" w:color="auto" w:fill="FFFFFF"/>
           <w:lang w:val="sr-Cyrl-RS"/>
         </w:rPr>
-        <w:t xml:space="preserve"> се односи на измену информација попут е-мејла,имена власника,телефона,адресе итд</w:t>
+        <w:t xml:space="preserve"> се односи на измену информација попут е-мејла,</w:t>
+      </w:r>
+      <w:r>
+        <w:rPr>
+          <w:rFonts w:ascii="Times New Roman" w:hAnsi="Times New Roman" w:cs="Times New Roman"/>
+          <w:color w:val="000000"/>
+          <w:sz w:val="24"/>
+          <w:szCs w:val="24"/>
+          <w:shd w:val="clear" w:color="auto" w:fill="FFFFFF"/>
+        </w:rPr>
+        <w:t xml:space="preserve"> </w:t>
+      </w:r>
+      <w:r>
+        <w:rPr>
+          <w:rFonts w:ascii="Times New Roman" w:hAnsi="Times New Roman" w:cs="Times New Roman"/>
+          <w:color w:val="000000"/>
+          <w:sz w:val="24"/>
+          <w:szCs w:val="24"/>
+          <w:shd w:val="clear" w:color="auto" w:fill="FFFFFF"/>
+          <w:lang w:val="sr-Cyrl-RS"/>
+        </w:rPr>
+        <w:t>имена власника,</w:t>
+      </w:r>
+      <w:r>
+        <w:rPr>
+          <w:rFonts w:ascii="Times New Roman" w:hAnsi="Times New Roman" w:cs="Times New Roman"/>
+          <w:color w:val="000000"/>
+          <w:sz w:val="24"/>
+          <w:szCs w:val="24"/>
+          <w:shd w:val="clear" w:color="auto" w:fill="FFFFFF"/>
+        </w:rPr>
+        <w:t xml:space="preserve"> </w:t>
+      </w:r>
+      <w:r>
+        <w:rPr>
+          <w:rFonts w:ascii="Times New Roman" w:hAnsi="Times New Roman" w:cs="Times New Roman"/>
+          <w:color w:val="000000"/>
+          <w:sz w:val="24"/>
+          <w:szCs w:val="24"/>
+          <w:shd w:val="clear" w:color="auto" w:fill="FFFFFF"/>
+          <w:lang w:val="sr-Cyrl-RS"/>
+        </w:rPr>
+        <w:t>телефона,</w:t>
+      </w:r>
+      <w:r>
+        <w:rPr>
+          <w:rFonts w:ascii="Times New Roman" w:hAnsi="Times New Roman" w:cs="Times New Roman"/>
+          <w:color w:val="000000"/>
+          <w:sz w:val="24"/>
+          <w:szCs w:val="24"/>
+          <w:shd w:val="clear" w:color="auto" w:fill="FFFFFF"/>
+        </w:rPr>
+        <w:t xml:space="preserve"> </w:t>
+      </w:r>
+      <w:r>
+        <w:rPr>
+          <w:rFonts w:ascii="Times New Roman" w:hAnsi="Times New Roman" w:cs="Times New Roman"/>
+          <w:color w:val="000000"/>
+          <w:sz w:val="24"/>
+          <w:szCs w:val="24"/>
+          <w:shd w:val="clear" w:color="auto" w:fill="FFFFFF"/>
+          <w:lang w:val="sr-Cyrl-RS"/>
+        </w:rPr>
+        <w:t>адресе итд</w:t>
       </w:r>
       <w:r>
         <w:rPr>
@@ -2080,6 +2159,7 @@
       <w:pPr>
         <w:pStyle w:val="ListParagraph"/>
         <w:ind w:left="900"/>
+        <w:jc w:val="both"/>
         <w:rPr>
           <w:rFonts w:ascii="Times New Roman" w:hAnsi="Times New Roman" w:cs="Times New Roman"/>
           <w:color w:val="000000"/>
@@ -2171,6 +2251,7 @@
       <w:pPr>
         <w:pStyle w:val="ListParagraph"/>
         <w:ind w:left="900"/>
+        <w:jc w:val="both"/>
         <w:rPr>
           <w:rFonts w:ascii="Times New Roman" w:hAnsi="Times New Roman" w:cs="Times New Roman"/>
           <w:color w:val="000000"/>
@@ -2238,6 +2319,7 @@
     </w:p>
     <w:p>
       <w:pPr>
+        <w:jc w:val="both"/>
         <w:rPr>
           <w:rFonts w:ascii="Times New Roman" w:hAnsi="Times New Roman" w:cs="Times New Roman"/>
           <w:color w:val="000000"/>
@@ -2252,6 +2334,7 @@
       <w:pPr>
         <w:pStyle w:val="ListParagraph"/>
         <w:ind w:left="1440"/>
+        <w:jc w:val="both"/>
         <w:rPr>
           <w:rFonts w:ascii="Times New Roman" w:hAnsi="Times New Roman" w:cs="Times New Roman"/>
           <w:color w:val="000000"/>
@@ -2266,6 +2349,7 @@
       <w:pPr>
         <w:pStyle w:val="ListParagraph"/>
         <w:ind w:left="1440"/>
+        <w:jc w:val="both"/>
         <w:rPr>
           <w:rFonts w:ascii="Times New Roman" w:hAnsi="Times New Roman" w:cs="Times New Roman"/>
           <w:color w:val="000000"/>
@@ -2279,6 +2363,7 @@
     <w:p>
       <w:pPr>
         <w:pStyle w:val="Style2"/>
+        <w:jc w:val="both"/>
       </w:pPr>
       <w:r>
         <w:t>Ток догађаја</w:t>
@@ -2291,6 +2376,7 @@
           <w:ilvl w:val="2"/>
           <w:numId w:val="5"/>
         </w:numPr>
+        <w:jc w:val="both"/>
         <w:rPr>
           <w:rFonts w:ascii="Times New Roman" w:hAnsi="Times New Roman" w:cs="Times New Roman"/>
           <w:b/>
@@ -2346,6 +2432,7 @@
       <w:pPr>
         <w:pStyle w:val="ListParagraph"/>
         <w:ind w:left="1224"/>
+        <w:jc w:val="both"/>
         <w:rPr>
           <w:rFonts w:ascii="Times New Roman" w:hAnsi="Times New Roman" w:cs="Times New Roman"/>
           <w:b/>
@@ -2365,6 +2452,7 @@
           <w:numId w:val="11"/>
         </w:numPr>
         <w:ind w:left="2340"/>
+        <w:jc w:val="both"/>
         <w:rPr>
           <w:rFonts w:ascii="Times New Roman" w:hAnsi="Times New Roman" w:cs="Times New Roman"/>
           <w:sz w:val="24"/>
@@ -2413,6 +2501,7 @@
       <w:pPr>
         <w:pStyle w:val="ListParagraph"/>
         <w:ind w:left="3024"/>
+        <w:jc w:val="both"/>
         <w:rPr>
           <w:rFonts w:ascii="Times New Roman" w:hAnsi="Times New Roman" w:cs="Times New Roman"/>
           <w:sz w:val="24"/>
@@ -2429,6 +2518,7 @@
           <w:numId w:val="11"/>
         </w:numPr>
         <w:ind w:left="2340"/>
+        <w:jc w:val="both"/>
         <w:rPr>
           <w:rFonts w:ascii="Times New Roman" w:hAnsi="Times New Roman" w:cs="Times New Roman"/>
           <w:sz w:val="24"/>
@@ -2485,6 +2575,7 @@
     <w:p>
       <w:pPr>
         <w:pStyle w:val="ListParagraph"/>
+        <w:jc w:val="both"/>
         <w:rPr>
           <w:rFonts w:ascii="Times New Roman" w:hAnsi="Times New Roman" w:cs="Times New Roman"/>
           <w:sz w:val="24"/>
@@ -2501,6 +2592,7 @@
           <w:numId w:val="11"/>
         </w:numPr>
         <w:ind w:left="2340"/>
+        <w:jc w:val="both"/>
         <w:rPr>
           <w:rFonts w:ascii="Times New Roman" w:hAnsi="Times New Roman" w:cs="Times New Roman"/>
           <w:sz w:val="24"/>
@@ -2530,6 +2622,7 @@
     <w:p>
       <w:pPr>
         <w:pStyle w:val="ListParagraph"/>
+        <w:jc w:val="both"/>
         <w:rPr>
           <w:rFonts w:ascii="Times New Roman" w:hAnsi="Times New Roman" w:cs="Times New Roman"/>
           <w:sz w:val="24"/>
@@ -2545,6 +2638,7 @@
           <w:ilvl w:val="2"/>
           <w:numId w:val="5"/>
         </w:numPr>
+        <w:jc w:val="both"/>
         <w:rPr>
           <w:b w:val="0"/>
           <w:bCs w:val="0"/>
@@ -2592,6 +2686,7 @@
           <w:numId w:val="0"/>
         </w:numPr>
         <w:ind w:left="1224"/>
+        <w:jc w:val="both"/>
         <w:rPr>
           <w:b w:val="0"/>
           <w:bCs w:val="0"/>
@@ -2608,6 +2703,7 @@
           <w:ilvl w:val="0"/>
           <w:numId w:val="26"/>
         </w:numPr>
+        <w:jc w:val="both"/>
         <w:rPr>
           <w:b w:val="0"/>
           <w:bCs w:val="0"/>
@@ -2622,34 +2718,7 @@
           <w:sz w:val="24"/>
           <w:szCs w:val="24"/>
         </w:rPr>
-        <w:t>Продавница</w:t>
-      </w:r>
-      <w:r>
-        <w:rPr>
-          <w:b w:val="0"/>
-          <w:bCs w:val="0"/>
-          <w:sz w:val="24"/>
-          <w:szCs w:val="24"/>
-        </w:rPr>
-        <w:t xml:space="preserve"> попуњава форму тако што уноси податке </w:t>
-      </w:r>
-      <w:r>
-        <w:rPr>
-          <w:b w:val="0"/>
-          <w:bCs w:val="0"/>
-          <w:sz w:val="24"/>
-          <w:szCs w:val="24"/>
-        </w:rPr>
-        <w:t xml:space="preserve">које жели да промени </w:t>
-      </w:r>
-      <w:r>
-        <w:rPr>
-          <w:b w:val="0"/>
-          <w:bCs w:val="0"/>
-          <w:sz w:val="24"/>
-          <w:szCs w:val="24"/>
-        </w:rPr>
-        <w:t>у одговарајућа поља</w:t>
+        <w:t>Продавница попуњава форму тако што уноси податке које жели да промени у одговарајућа поља</w:t>
       </w:r>
     </w:p>
     <w:p>
@@ -2659,6 +2728,7 @@
           <w:ilvl w:val="0"/>
           <w:numId w:val="26"/>
         </w:numPr>
+        <w:jc w:val="both"/>
         <w:rPr>
           <w:b w:val="0"/>
           <w:bCs w:val="0"/>
@@ -2710,6 +2780,7 @@
           <w:ilvl w:val="0"/>
           <w:numId w:val="26"/>
         </w:numPr>
+        <w:jc w:val="both"/>
         <w:rPr>
           <w:b w:val="0"/>
           <w:bCs w:val="0"/>
@@ -2780,6 +2851,7 @@
           <w:numId w:val="0"/>
         </w:numPr>
         <w:ind w:left="1944"/>
+        <w:jc w:val="both"/>
         <w:rPr>
           <w:b w:val="0"/>
           <w:bCs w:val="0"/>
@@ -2795,6 +2867,7 @@
           <w:ilvl w:val="2"/>
           <w:numId w:val="5"/>
         </w:numPr>
+        <w:jc w:val="both"/>
         <w:rPr>
           <w:b w:val="0"/>
           <w:bCs w:val="0"/>
@@ -2841,6 +2914,7 @@
           <w:ilvl w:val="0"/>
           <w:numId w:val="27"/>
         </w:numPr>
+        <w:jc w:val="both"/>
         <w:rPr>
           <w:rFonts w:ascii="Times New Roman" w:hAnsi="Times New Roman" w:cs="Times New Roman"/>
           <w:sz w:val="24"/>
@@ -2865,6 +2939,7 @@
           <w:ilvl w:val="0"/>
           <w:numId w:val="27"/>
         </w:numPr>
+        <w:jc w:val="both"/>
         <w:rPr>
           <w:b w:val="0"/>
           <w:bCs w:val="0"/>
@@ -2907,6 +2982,7 @@
           <w:ilvl w:val="0"/>
           <w:numId w:val="27"/>
         </w:numPr>
+        <w:jc w:val="both"/>
         <w:rPr>
           <w:b w:val="0"/>
           <w:bCs w:val="0"/>
@@ -2959,6 +3035,7 @@
           <w:numId w:val="0"/>
         </w:numPr>
         <w:ind w:left="1944"/>
+        <w:jc w:val="both"/>
         <w:rPr>
           <w:b w:val="0"/>
           <w:bCs w:val="0"/>
@@ -2975,6 +3052,7 @@
           <w:ilvl w:val="2"/>
           <w:numId w:val="29"/>
         </w:numPr>
+        <w:jc w:val="both"/>
         <w:rPr>
           <w:sz w:val="24"/>
           <w:szCs w:val="24"/>
@@ -2989,7 +3067,48 @@
           <w:szCs w:val="24"/>
           <w:u w:val="single"/>
         </w:rPr>
-        <w:t xml:space="preserve"> Неуспешно додавање производа(поље није одговарајућег типа</w:t>
+        <w:t xml:space="preserve"> Неуспешн</w:t>
+      </w:r>
+      <w:r>
+        <w:rPr>
+          <w:b w:val="0"/>
+          <w:bCs w:val="0"/>
+          <w:sz w:val="24"/>
+          <w:szCs w:val="24"/>
+          <w:u w:val="single"/>
+          <w:lang w:val="en-US"/>
+        </w:rPr>
+        <w:t>a</w:t>
+      </w:r>
+      <w:r>
+        <w:rPr>
+          <w:b w:val="0"/>
+          <w:bCs w:val="0"/>
+          <w:sz w:val="24"/>
+          <w:szCs w:val="24"/>
+          <w:u w:val="single"/>
+        </w:rPr>
+        <w:t xml:space="preserve"> </w:t>
+      </w:r>
+      <w:r>
+        <w:rPr>
+          <w:b w:val="0"/>
+          <w:bCs w:val="0"/>
+          <w:sz w:val="24"/>
+          <w:szCs w:val="24"/>
+          <w:u w:val="single"/>
+        </w:rPr>
+        <w:t xml:space="preserve">измена података </w:t>
+      </w:r>
+      <w:r>
+        <w:rPr>
+          <w:b w:val="0"/>
+          <w:bCs w:val="0"/>
+          <w:sz w:val="24"/>
+          <w:szCs w:val="24"/>
+          <w:u w:val="single"/>
+        </w:rPr>
+        <w:t>(поље није одговарајућег типа</w:t>
       </w:r>
       <w:r>
         <w:rPr>
@@ -3008,6 +3127,7 @@
           <w:numId w:val="0"/>
         </w:numPr>
         <w:ind w:left="1440"/>
+        <w:jc w:val="both"/>
         <w:rPr>
           <w:b w:val="0"/>
           <w:bCs w:val="0"/>
@@ -3023,6 +3143,7 @@
           <w:ilvl w:val="0"/>
           <w:numId w:val="30"/>
         </w:numPr>
+        <w:jc w:val="both"/>
         <w:rPr>
           <w:rFonts w:ascii="Times New Roman" w:hAnsi="Times New Roman" w:cs="Times New Roman"/>
           <w:sz w:val="24"/>
@@ -3048,6 +3169,7 @@
           <w:numId w:val="0"/>
         </w:numPr>
         <w:ind w:left="1440"/>
+        <w:jc w:val="both"/>
         <w:rPr>
           <w:b w:val="0"/>
           <w:bCs w:val="0"/>
@@ -3063,6 +3185,7 @@
           <w:ilvl w:val="0"/>
           <w:numId w:val="30"/>
         </w:numPr>
+        <w:jc w:val="both"/>
         <w:rPr>
           <w:rFonts w:ascii="Times New Roman" w:hAnsi="Times New Roman" w:cs="Times New Roman"/>
           <w:sz w:val="24"/>
@@ -3138,6 +3261,7 @@
     <w:p>
       <w:pPr>
         <w:pStyle w:val="ListParagraph"/>
+        <w:jc w:val="both"/>
         <w:rPr>
           <w:rFonts w:ascii="Times New Roman" w:hAnsi="Times New Roman" w:cs="Times New Roman"/>
           <w:sz w:val="24"/>
@@ -3150,6 +3274,7 @@
       <w:pPr>
         <w:pStyle w:val="ListParagraph"/>
         <w:ind w:left="1944"/>
+        <w:jc w:val="both"/>
         <w:rPr>
           <w:rFonts w:ascii="Times New Roman" w:hAnsi="Times New Roman" w:cs="Times New Roman"/>
           <w:sz w:val="24"/>
@@ -3165,13 +3290,12 @@
           <w:ilvl w:val="2"/>
           <w:numId w:val="30"/>
         </w:numPr>
-        <w:rPr>
-          <w:sz w:val="24"/>
-          <w:szCs w:val="24"/>
-        </w:rPr>
-      </w:pPr>
-      <w:bookmarkStart w:id="0" w:name="_GoBack"/>
-      <w:bookmarkEnd w:id="0"/>
+        <w:jc w:val="both"/>
+        <w:rPr>
+          <w:sz w:val="24"/>
+          <w:szCs w:val="24"/>
+        </w:rPr>
+      </w:pPr>
       <w:r>
         <w:rPr>
           <w:b w:val="0"/>
@@ -3189,7 +3313,48 @@
           <w:szCs w:val="24"/>
           <w:u w:val="single"/>
         </w:rPr>
-        <w:t>Неуспешно додавање производа(дужина поља није испоштована)</w:t>
+        <w:t>Неуспешн</w:t>
+      </w:r>
+      <w:r>
+        <w:rPr>
+          <w:b w:val="0"/>
+          <w:bCs w:val="0"/>
+          <w:sz w:val="24"/>
+          <w:szCs w:val="24"/>
+          <w:u w:val="single"/>
+          <w:lang w:val="en-US"/>
+        </w:rPr>
+        <w:t>a</w:t>
+      </w:r>
+      <w:r>
+        <w:rPr>
+          <w:b w:val="0"/>
+          <w:bCs w:val="0"/>
+          <w:sz w:val="24"/>
+          <w:szCs w:val="24"/>
+          <w:u w:val="single"/>
+        </w:rPr>
+        <w:t xml:space="preserve"> </w:t>
+      </w:r>
+      <w:r>
+        <w:rPr>
+          <w:b w:val="0"/>
+          <w:bCs w:val="0"/>
+          <w:sz w:val="24"/>
+          <w:szCs w:val="24"/>
+          <w:u w:val="single"/>
+        </w:rPr>
+        <w:t xml:space="preserve">измена података </w:t>
+      </w:r>
+      <w:r>
+        <w:rPr>
+          <w:b w:val="0"/>
+          <w:bCs w:val="0"/>
+          <w:sz w:val="24"/>
+          <w:szCs w:val="24"/>
+          <w:u w:val="single"/>
+        </w:rPr>
+        <w:t>(дужина поља није испоштована)</w:t>
       </w:r>
     </w:p>
     <w:p>
@@ -3200,6 +3365,7 @@
           <w:numId w:val="0"/>
         </w:numPr>
         <w:ind w:left="1944"/>
+        <w:jc w:val="both"/>
         <w:rPr>
           <w:b w:val="0"/>
           <w:bCs w:val="0"/>
@@ -3224,6 +3390,7 @@
           <w:ilvl w:val="0"/>
           <w:numId w:val="31"/>
         </w:numPr>
+        <w:jc w:val="both"/>
         <w:rPr>
           <w:rFonts w:ascii="Times New Roman" w:hAnsi="Times New Roman" w:cs="Times New Roman"/>
           <w:sz w:val="24"/>
@@ -3245,6 +3412,7 @@
       <w:pPr>
         <w:pStyle w:val="ListParagraph"/>
         <w:ind w:left="1944"/>
+        <w:jc w:val="both"/>
         <w:rPr>
           <w:rFonts w:ascii="Times New Roman" w:hAnsi="Times New Roman" w:cs="Times New Roman"/>
           <w:sz w:val="24"/>
@@ -3257,6 +3425,7 @@
       <w:pPr>
         <w:pStyle w:val="ListParagraph"/>
         <w:ind w:left="1944"/>
+        <w:jc w:val="both"/>
         <w:rPr>
           <w:rFonts w:ascii="Times New Roman" w:hAnsi="Times New Roman" w:cs="Times New Roman"/>
           <w:sz w:val="24"/>
@@ -3272,6 +3441,7 @@
           <w:ilvl w:val="0"/>
           <w:numId w:val="31"/>
         </w:numPr>
+        <w:jc w:val="both"/>
         <w:rPr>
           <w:rFonts w:ascii="Times New Roman" w:hAnsi="Times New Roman" w:cs="Times New Roman"/>
           <w:sz w:val="24"/>
@@ -3387,6 +3557,7 @@
           <w:numId w:val="0"/>
         </w:numPr>
         <w:ind w:left="792" w:hanging="432"/>
+        <w:jc w:val="both"/>
         <w:rPr>
           <w:b w:val="0"/>
           <w:bCs w:val="0"/>
@@ -3403,6 +3574,7 @@
           <w:numId w:val="0"/>
         </w:numPr>
         <w:ind w:left="1944"/>
+        <w:jc w:val="both"/>
         <w:rPr>
           <w:b w:val="0"/>
           <w:bCs w:val="0"/>
@@ -3414,36 +3586,40 @@
     <w:p>
       <w:pPr>
         <w:ind w:left="720"/>
-        <w:rPr>
-          <w:rFonts w:ascii="Times New Roman" w:hAnsi="Times New Roman" w:cs="Times New Roman"/>
-          <w:sz w:val="24"/>
-          <w:szCs w:val="24"/>
-          <w:lang w:val="sr-Cyrl-RS"/>
-        </w:rPr>
-      </w:pPr>
-    </w:p>
-    <w:p>
-      <w:pPr>
-        <w:rPr>
-          <w:rFonts w:ascii="Times New Roman" w:hAnsi="Times New Roman" w:cs="Times New Roman"/>
-          <w:sz w:val="24"/>
-          <w:szCs w:val="24"/>
-          <w:lang w:val="sr-Cyrl-RS"/>
-        </w:rPr>
-      </w:pPr>
-    </w:p>
-    <w:p>
-      <w:pPr>
-        <w:rPr>
-          <w:rFonts w:ascii="Times New Roman" w:hAnsi="Times New Roman" w:cs="Times New Roman"/>
-          <w:sz w:val="24"/>
-          <w:szCs w:val="24"/>
-          <w:lang w:val="sr-Cyrl-RS"/>
-        </w:rPr>
-      </w:pPr>
-    </w:p>
-    <w:p>
-      <w:pPr>
+        <w:jc w:val="both"/>
+        <w:rPr>
+          <w:rFonts w:ascii="Times New Roman" w:hAnsi="Times New Roman" w:cs="Times New Roman"/>
+          <w:sz w:val="24"/>
+          <w:szCs w:val="24"/>
+          <w:lang w:val="sr-Cyrl-RS"/>
+        </w:rPr>
+      </w:pPr>
+    </w:p>
+    <w:p>
+      <w:pPr>
+        <w:jc w:val="both"/>
+        <w:rPr>
+          <w:rFonts w:ascii="Times New Roman" w:hAnsi="Times New Roman" w:cs="Times New Roman"/>
+          <w:sz w:val="24"/>
+          <w:szCs w:val="24"/>
+          <w:lang w:val="sr-Cyrl-RS"/>
+        </w:rPr>
+      </w:pPr>
+    </w:p>
+    <w:p>
+      <w:pPr>
+        <w:jc w:val="both"/>
+        <w:rPr>
+          <w:rFonts w:ascii="Times New Roman" w:hAnsi="Times New Roman" w:cs="Times New Roman"/>
+          <w:sz w:val="24"/>
+          <w:szCs w:val="24"/>
+          <w:lang w:val="sr-Cyrl-RS"/>
+        </w:rPr>
+      </w:pPr>
+    </w:p>
+    <w:p>
+      <w:pPr>
+        <w:jc w:val="both"/>
         <w:rPr>
           <w:rFonts w:ascii="Times New Roman" w:hAnsi="Times New Roman" w:cs="Times New Roman"/>
           <w:sz w:val="24"/>
@@ -3455,6 +3631,7 @@
     <w:p>
       <w:pPr>
         <w:pStyle w:val="Style2"/>
+        <w:jc w:val="both"/>
       </w:pPr>
       <w:r>
         <w:t>Посебни захтеви</w:t>
@@ -3464,6 +3641,7 @@
       <w:pPr>
         <w:pStyle w:val="ListParagraph"/>
         <w:ind w:left="792"/>
+        <w:jc w:val="both"/>
         <w:rPr>
           <w:rFonts w:ascii="Times New Roman" w:hAnsi="Times New Roman" w:cs="Times New Roman"/>
           <w:sz w:val="24"/>
@@ -3494,6 +3672,7 @@
       <w:pPr>
         <w:pStyle w:val="ListParagraph"/>
         <w:ind w:left="792"/>
+        <w:jc w:val="both"/>
         <w:rPr>
           <w:rFonts w:ascii="Times New Roman" w:hAnsi="Times New Roman" w:cs="Times New Roman"/>
           <w:sz w:val="24"/>
@@ -3505,6 +3684,7 @@
     <w:p>
       <w:pPr>
         <w:pStyle w:val="Style2"/>
+        <w:jc w:val="both"/>
       </w:pPr>
       <w:r>
         <w:t>Предуслови</w:t>
@@ -3514,6 +3694,7 @@
       <w:pPr>
         <w:pStyle w:val="ListParagraph"/>
         <w:ind w:left="792"/>
+        <w:jc w:val="both"/>
         <w:rPr>
           <w:rFonts w:ascii="Times New Roman" w:hAnsi="Times New Roman" w:cs="Times New Roman"/>
           <w:sz w:val="24"/>
@@ -3539,30 +3720,41 @@
         </w:rPr>
         <w:t xml:space="preserve">улогован као тип корисника </w:t>
       </w:r>
-      <w:proofErr w:type="spellStart"/>
-      <w:r>
-        <w:rPr>
-          <w:rFonts w:ascii="Times New Roman" w:hAnsi="Times New Roman" w:cs="Times New Roman"/>
-          <w:sz w:val="24"/>
-          <w:szCs w:val="24"/>
-        </w:rPr>
-        <w:t>Prodavnica</w:t>
-      </w:r>
-      <w:proofErr w:type="spellEnd"/>
-      <w:r>
-        <w:rPr>
-          <w:rFonts w:ascii="Times New Roman" w:hAnsi="Times New Roman" w:cs="Times New Roman"/>
-          <w:sz w:val="24"/>
-          <w:szCs w:val="24"/>
-          <w:lang w:val="sr-Cyrl-RS"/>
-        </w:rPr>
-        <w:t xml:space="preserve"> како би имао ову опцију.</w:t>
+      <w:r>
+        <w:rPr>
+          <w:rFonts w:ascii="Times New Roman" w:hAnsi="Times New Roman" w:cs="Times New Roman"/>
+          <w:sz w:val="24"/>
+          <w:szCs w:val="24"/>
+          <w:lang w:val="sr-Cyrl-RS"/>
+        </w:rPr>
+        <w:t xml:space="preserve"> </w:t>
+      </w:r>
+      <w:r>
+        <w:rPr>
+          <w:rFonts w:ascii="Times New Roman" w:hAnsi="Times New Roman" w:cs="Times New Roman"/>
+          <w:sz w:val="24"/>
+          <w:szCs w:val="24"/>
+          <w:lang w:val="sr-Cyrl-RS"/>
+        </w:rPr>
+        <w:t xml:space="preserve">Продавница </w:t>
+      </w:r>
+      <w:bookmarkStart w:id="0" w:name="_GoBack"/>
+      <w:bookmarkEnd w:id="0"/>
+      <w:r>
+        <w:rPr>
+          <w:rFonts w:ascii="Times New Roman" w:hAnsi="Times New Roman" w:cs="Times New Roman"/>
+          <w:sz w:val="24"/>
+          <w:szCs w:val="24"/>
+          <w:lang w:val="sr-Cyrl-RS"/>
+        </w:rPr>
+        <w:t>како би имао ову опцију.</w:t>
       </w:r>
     </w:p>
     <w:p>
       <w:pPr>
         <w:pStyle w:val="ListParagraph"/>
         <w:ind w:left="792"/>
+        <w:jc w:val="both"/>
         <w:rPr>
           <w:rFonts w:ascii="Times New Roman" w:hAnsi="Times New Roman" w:cs="Times New Roman"/>
           <w:sz w:val="24"/>
@@ -3573,6 +3765,7 @@
     <w:p>
       <w:pPr>
         <w:pStyle w:val="Style2"/>
+        <w:jc w:val="both"/>
       </w:pPr>
       <w:r>
         <w:t>Последице</w:t>
@@ -3582,6 +3775,7 @@
       <w:pPr>
         <w:pStyle w:val="ListParagraph"/>
         <w:ind w:left="792"/>
+        <w:jc w:val="both"/>
         <w:rPr>
           <w:rStyle w:val="Strong"/>
           <w:rFonts w:ascii="Times New Roman" w:hAnsi="Times New Roman" w:cs="Times New Roman"/>
@@ -3630,7 +3824,7 @@
       </w:r>
     </w:p>
     <w:sectPr>
-      <w:headerReference w:type="default" r:id="rId8"/>
+      <w:headerReference w:type="default" r:id="rId9"/>
       <w:pgSz w:w="12240" w:h="15840"/>
       <w:pgMar w:top="1440" w:right="1440" w:bottom="1440" w:left="1440" w:header="720" w:footer="720" w:gutter="0"/>
       <w:cols w:space="720"/>
@@ -8345,7 +8539,7 @@
 </file>
 
 <file path=customXml/itemProps1.xml><?xml version="1.0" encoding="utf-8"?>
-<ds:datastoreItem xmlns:ds="http://schemas.openxmlformats.org/officeDocument/2006/customXml" ds:itemID="{0950BF08-281C-4969-BCBD-262B4DCC113F}">
+<ds:datastoreItem xmlns:ds="http://schemas.openxmlformats.org/officeDocument/2006/customXml" ds:itemID="{295360A3-3148-4368-875F-F0EC09F1F0AF}">
   <ds:schemaRefs>
     <ds:schemaRef ds:uri="http://schemas.openxmlformats.org/officeDocument/2006/bibliography"/>
   </ds:schemaRefs>

</xml_diff>